<commit_message>
DO NOT RERUN Q3 PLS
</commit_message>
<xml_diff>
--- a/Ass1A_Q3_JH.docx
+++ b/Ass1A_Q3_JH.docx
@@ -5,6 +5,7 @@
     <w:p>
       <w:pPr>
         <w:pStyle w:val="Heading1"/>
+        <w:spacing w:line="360" w:lineRule="auto"/>
         <w:jc w:val="both"/>
       </w:pPr>
       <w:r>
@@ -23,12 +24,22 @@
     <w:p>
       <w:pPr>
         <w:pStyle w:val="Subtitle"/>
+        <w:spacing w:line="360" w:lineRule="auto"/>
         <w:jc w:val="both"/>
+        <w:rPr>
+          <w:rFonts w:asciiTheme="minorHAnsi" w:hAnsiTheme="minorHAnsi" w:cstheme="minorHAnsi"/>
+        </w:rPr>
       </w:pPr>
       <w:r>
+        <w:rPr>
+          <w:rFonts w:asciiTheme="minorHAnsi" w:hAnsiTheme="minorHAnsi" w:cstheme="minorHAnsi"/>
+        </w:rPr>
         <w:t>Train a model from scratch with n</w:t>
       </w:r>
       <w:r>
+        <w:rPr>
+          <w:rFonts w:asciiTheme="minorHAnsi" w:hAnsiTheme="minorHAnsi" w:cstheme="minorHAnsi"/>
+        </w:rPr>
         <w:t>o data augmentation</w:t>
       </w:r>
     </w:p>
@@ -119,8 +130,13 @@
         <w:t xml:space="preserve">Y value range from 1 to 10. </w:t>
       </w:r>
       <w:r>
-        <w:t>A few steps were taken to trim the data into an ideal format for Keras</w:t>
-      </w:r>
+        <w:t xml:space="preserve">A few steps were taken to trim the data into an ideal format for </w:t>
+      </w:r>
+      <w:proofErr w:type="spellStart"/>
+      <w:r>
+        <w:t>Keras</w:t>
+      </w:r>
+      <w:proofErr w:type="spellEnd"/>
       <w:r>
         <w:t>.</w:t>
       </w:r>
@@ -151,8 +167,13 @@
       <w:r>
         <w:t xml:space="preserve">Once data Is ready, we start to design our model. To test our understanding of each layer and </w:t>
       </w:r>
-      <w:r>
-        <w:t xml:space="preserve">Keras functional APIs, </w:t>
+      <w:proofErr w:type="spellStart"/>
+      <w:r>
+        <w:t>Keras</w:t>
+      </w:r>
+      <w:proofErr w:type="spellEnd"/>
+      <w:r>
+        <w:t xml:space="preserve"> functional APIs, </w:t>
       </w:r>
       <w:r>
         <w:t xml:space="preserve">the team created a simple network </w:t>
@@ -193,8 +214,13 @@
       <w:r>
         <w:t>(</w:t>
       </w:r>
-      <w:r>
-        <w:t>pool_size = 2</w:t>
+      <w:proofErr w:type="spellStart"/>
+      <w:r>
+        <w:t>pool_size</w:t>
+      </w:r>
+      <w:proofErr w:type="spellEnd"/>
+      <w:r>
+        <w:t xml:space="preserve"> = 2</w:t>
       </w:r>
       <w:r>
         <w:t>)</w:t>
@@ -203,7 +229,15 @@
         <w:t xml:space="preserve">. </w:t>
       </w:r>
       <w:r>
-        <w:t>It then passes though a flatten layer</w:t>
+        <w:t xml:space="preserve">It then passes </w:t>
+      </w:r>
+      <w:proofErr w:type="spellStart"/>
+      <w:r>
+        <w:t>though</w:t>
+      </w:r>
+      <w:proofErr w:type="spellEnd"/>
+      <w:r>
+        <w:t xml:space="preserve"> a flatten layer</w:t>
       </w:r>
       <w:r>
         <w:t xml:space="preserve"> and a core dense layer. Output layer</w:t>
@@ -329,65 +363,23 @@
         <w:jc w:val="both"/>
       </w:pPr>
       <w:r>
-        <w:lastRenderedPageBreak/>
-        <w:t xml:space="preserve">After playing around with </w:t>
-      </w:r>
-      <w:r>
-        <w:t xml:space="preserve">several models from tutorial examples, the best achieved result </w:t>
-      </w:r>
-      <w:r>
-        <w:t>has</w:t>
-      </w:r>
-      <w:r>
-        <w:t xml:space="preserve"> </w:t>
-      </w:r>
-      <w:r>
-        <w:t xml:space="preserve">a training accuracy of </w:t>
-      </w:r>
-      <w:r>
-        <w:t>50.5</w:t>
-      </w:r>
-      <w:r>
-        <w:t xml:space="preserve">% and validation accuracy of </w:t>
-      </w:r>
-      <w:r>
-        <w:t>48.9</w:t>
-      </w:r>
-      <w:r>
-        <w:t>%.</w:t>
-      </w:r>
-      <w:r>
-        <w:t xml:space="preserve"> It has a</w:t>
-      </w:r>
-      <w:r>
-        <w:t xml:space="preserve">lmost converged at </w:t>
-      </w:r>
-      <w:r>
-        <w:t xml:space="preserve">epoch 30. </w:t>
-      </w:r>
-    </w:p>
-    <w:p>
-      <w:pPr>
-        <w:spacing w:line="360" w:lineRule="auto"/>
-        <w:jc w:val="both"/>
-      </w:pPr>
-      <w:r>
         <w:rPr>
           <w:noProof/>
         </w:rPr>
+        <w:lastRenderedPageBreak/>
         <w:drawing>
-          <wp:anchor distT="0" distB="0" distL="114300" distR="114300" simplePos="0" relativeHeight="251664384" behindDoc="0" locked="0" layoutInCell="1" allowOverlap="1" wp14:anchorId="108AC118" wp14:editId="2EB6EE06">
+          <wp:anchor distT="0" distB="0" distL="114300" distR="114300" simplePos="0" relativeHeight="251678720" behindDoc="0" locked="0" layoutInCell="1" allowOverlap="1" wp14:anchorId="5B7EEA30" wp14:editId="5C25ADB2">
             <wp:simplePos x="0" y="0"/>
             <wp:positionH relativeFrom="margin">
-              <wp:posOffset>1417955</wp:posOffset>
+              <wp:align>left</wp:align>
             </wp:positionH>
             <wp:positionV relativeFrom="paragraph">
-              <wp:posOffset>2004695</wp:posOffset>
+              <wp:posOffset>3246120</wp:posOffset>
             </wp:positionV>
-            <wp:extent cx="3107690" cy="3413760"/>
-            <wp:effectExtent l="0" t="0" r="0" b="0"/>
+            <wp:extent cx="2766060" cy="2968625"/>
+            <wp:effectExtent l="0" t="0" r="0" b="3175"/>
             <wp:wrapTopAndBottom/>
-            <wp:docPr id="7" name="Picture 7"/>
+            <wp:docPr id="19" name="Picture 19"/>
             <wp:cNvGraphicFramePr>
               <a:graphicFrameLocks xmlns:a="http://schemas.openxmlformats.org/drawingml/2006/main" noChangeAspect="1"/>
             </wp:cNvGraphicFramePr>
@@ -399,7 +391,7 @@
                     <pic:cNvPicPr/>
                   </pic:nvPicPr>
                   <pic:blipFill>
-                    <a:blip r:embed="rId7">
+                    <a:blip r:embed="rId7" cstate="print">
                       <a:extLst>
                         <a:ext uri="{28A0092B-C50C-407E-A947-70E740481C1C}">
                           <a14:useLocalDpi xmlns:a14="http://schemas.microsoft.com/office/drawing/2010/main" val="0"/>
@@ -413,7 +405,7 @@
                   <pic:spPr>
                     <a:xfrm>
                       <a:off x="0" y="0"/>
-                      <a:ext cx="3107690" cy="3413760"/>
+                      <a:ext cx="2784699" cy="2989040"/>
                     </a:xfrm>
                     <a:prstGeom prst="rect">
                       <a:avLst/>
@@ -422,6 +414,12 @@
                 </pic:pic>
               </a:graphicData>
             </a:graphic>
+            <wp14:sizeRelH relativeFrom="margin">
+              <wp14:pctWidth>0</wp14:pctWidth>
+            </wp14:sizeRelH>
+            <wp14:sizeRelV relativeFrom="margin">
+              <wp14:pctHeight>0</wp14:pctHeight>
+            </wp14:sizeRelV>
           </wp:anchor>
         </w:drawing>
       </w:r>
@@ -430,18 +428,18 @@
           <w:noProof/>
         </w:rPr>
         <w:drawing>
-          <wp:anchor distT="0" distB="0" distL="114300" distR="114300" simplePos="0" relativeHeight="251665408" behindDoc="0" locked="0" layoutInCell="1" allowOverlap="1" wp14:anchorId="6DC97BBE" wp14:editId="5A190219">
+          <wp:anchor distT="0" distB="0" distL="114300" distR="114300" simplePos="0" relativeHeight="251675648" behindDoc="0" locked="0" layoutInCell="1" allowOverlap="1" wp14:anchorId="1E4AFB2A" wp14:editId="2DDBB2DE">
             <wp:simplePos x="0" y="0"/>
-            <wp:positionH relativeFrom="column">
-              <wp:posOffset>0</wp:posOffset>
+            <wp:positionH relativeFrom="margin">
+              <wp:align>right</wp:align>
             </wp:positionH>
             <wp:positionV relativeFrom="paragraph">
-              <wp:posOffset>0</wp:posOffset>
+              <wp:posOffset>3162300</wp:posOffset>
             </wp:positionV>
-            <wp:extent cx="5943600" cy="2017395"/>
-            <wp:effectExtent l="0" t="0" r="0" b="1905"/>
+            <wp:extent cx="2788920" cy="3030567"/>
+            <wp:effectExtent l="0" t="0" r="0" b="0"/>
             <wp:wrapTopAndBottom/>
-            <wp:docPr id="6" name="Picture 6"/>
+            <wp:docPr id="16" name="Picture 16"/>
             <wp:cNvGraphicFramePr>
               <a:graphicFrameLocks xmlns:a="http://schemas.openxmlformats.org/drawingml/2006/main" noChangeAspect="1"/>
             </wp:cNvGraphicFramePr>
@@ -467,7 +465,7 @@
                   <pic:spPr>
                     <a:xfrm>
                       <a:off x="0" y="0"/>
-                      <a:ext cx="5943600" cy="2017395"/>
+                      <a:ext cx="2788920" cy="3030567"/>
                     </a:xfrm>
                     <a:prstGeom prst="rect">
                       <a:avLst/>
@@ -480,43 +478,22 @@
         </w:drawing>
       </w:r>
       <w:r>
-        <w:t xml:space="preserve">The result shows </w:t>
-      </w:r>
-      <w:r>
-        <w:t xml:space="preserve">an imbalanced </w:t>
-      </w:r>
-      <w:r>
-        <w:t xml:space="preserve">performance </w:t>
-      </w:r>
-      <w:r>
-        <w:t>due to the uneven weights in different classes</w:t>
-      </w:r>
-      <w:r>
-        <w:t xml:space="preserve"> in the dataset.</w:t>
-      </w:r>
-      <w:r>
-        <w:t xml:space="preserve"> The model itself is not overfitting but </w:t>
-      </w:r>
-      <w:r>
-        <w:t xml:space="preserve">the overall performance is not ideal. </w:t>
-      </w:r>
-      <w:r>
         <w:rPr>
           <w:noProof/>
         </w:rPr>
         <w:drawing>
-          <wp:anchor distT="0" distB="0" distL="114300" distR="114300" simplePos="0" relativeHeight="251663360" behindDoc="0" locked="0" layoutInCell="1" allowOverlap="1" wp14:anchorId="61202437" wp14:editId="620B076C">
+          <wp:anchor distT="0" distB="0" distL="114300" distR="114300" simplePos="0" relativeHeight="251674624" behindDoc="0" locked="0" layoutInCell="1" allowOverlap="1" wp14:anchorId="082C608A" wp14:editId="59C2C055">
             <wp:simplePos x="0" y="0"/>
             <wp:positionH relativeFrom="margin">
-              <wp:align>center</wp:align>
+              <wp:align>right</wp:align>
             </wp:positionH>
             <wp:positionV relativeFrom="paragraph">
-              <wp:posOffset>230505</wp:posOffset>
+              <wp:posOffset>701040</wp:posOffset>
             </wp:positionV>
-            <wp:extent cx="3329940" cy="3824605"/>
-            <wp:effectExtent l="0" t="0" r="3810" b="4445"/>
+            <wp:extent cx="5943600" cy="2314575"/>
+            <wp:effectExtent l="0" t="0" r="0" b="9525"/>
             <wp:wrapTopAndBottom/>
-            <wp:docPr id="5" name="Picture 5"/>
+            <wp:docPr id="15" name="Picture 15"/>
             <wp:cNvGraphicFramePr>
               <a:graphicFrameLocks xmlns:a="http://schemas.openxmlformats.org/drawingml/2006/main" noChangeAspect="1"/>
             </wp:cNvGraphicFramePr>
@@ -542,7 +519,7 @@
                   <pic:spPr>
                     <a:xfrm>
                       <a:off x="0" y="0"/>
-                      <a:ext cx="3329940" cy="3824605"/>
+                      <a:ext cx="5943600" cy="2314575"/>
                     </a:xfrm>
                     <a:prstGeom prst="rect">
                       <a:avLst/>
@@ -551,16 +528,97 @@
                 </pic:pic>
               </a:graphicData>
             </a:graphic>
-            <wp14:sizeRelH relativeFrom="margin">
-              <wp14:pctWidth>0</wp14:pctWidth>
-            </wp14:sizeRelH>
-            <wp14:sizeRelV relativeFrom="margin">
-              <wp14:pctHeight>0</wp14:pctHeight>
-            </wp14:sizeRelV>
           </wp:anchor>
         </w:drawing>
       </w:r>
       <w:r>
+        <w:t xml:space="preserve">After playing around with </w:t>
+      </w:r>
+      <w:r>
+        <w:t xml:space="preserve">several </w:t>
+      </w:r>
+      <w:r>
+        <w:t>networks</w:t>
+      </w:r>
+      <w:r>
+        <w:t xml:space="preserve"> from tutorial examples, the best achieved result </w:t>
+      </w:r>
+      <w:r>
+        <w:t>has</w:t>
+      </w:r>
+      <w:r>
+        <w:t xml:space="preserve"> </w:t>
+      </w:r>
+      <w:r>
+        <w:t xml:space="preserve">a </w:t>
+      </w:r>
+      <w:r>
+        <w:t>test</w:t>
+      </w:r>
+      <w:r>
+        <w:t xml:space="preserve"> accuracy of </w:t>
+      </w:r>
+      <w:r>
+        <w:t>57.35</w:t>
+      </w:r>
+      <w:r>
+        <w:t>%</w:t>
+      </w:r>
+      <w:r>
+        <w:t xml:space="preserve"> and test loss of </w:t>
+      </w:r>
+      <w:r>
+        <w:t>3.589.</w:t>
+      </w:r>
+      <w:r>
+        <w:t xml:space="preserve"> </w:t>
+      </w:r>
+      <w:r>
+        <w:t xml:space="preserve">The model </w:t>
+      </w:r>
+      <w:r>
+        <w:t>is</w:t>
+      </w:r>
+      <w:r>
+        <w:t xml:space="preserve"> overfitting</w:t>
+      </w:r>
+      <w:r>
+        <w:t xml:space="preserve"> </w:t>
+      </w:r>
+      <w:r>
+        <w:t xml:space="preserve">and </w:t>
+      </w:r>
+      <w:r>
+        <w:t xml:space="preserve">the overall performance is </w:t>
+      </w:r>
+      <w:r>
+        <w:t>not ideal</w:t>
+      </w:r>
+      <w:r>
+        <w:t xml:space="preserve"> considering the simplicity of the network</w:t>
+      </w:r>
+      <w:r>
+        <w:t>.</w:t>
+      </w:r>
+      <w:r>
+        <w:rPr>
+          <w:noProof/>
+        </w:rPr>
+        <w:t xml:space="preserve"> </w:t>
+      </w:r>
+    </w:p>
+    <w:p>
+      <w:pPr>
+        <w:spacing w:line="360" w:lineRule="auto"/>
+        <w:jc w:val="both"/>
+      </w:pPr>
+    </w:p>
+    <w:p>
+      <w:pPr>
+        <w:spacing w:line="360" w:lineRule="auto"/>
+        <w:jc w:val="both"/>
+      </w:pPr>
+      <w:r>
         <w:t xml:space="preserve">Accepting defeat, </w:t>
       </w:r>
       <w:r>
@@ -573,7 +631,19 @@
         <w:t xml:space="preserve"> from the examples</w:t>
       </w:r>
       <w:r>
-        <w:t xml:space="preserve"> with 8,676,570 total parameters</w:t>
+        <w:t xml:space="preserve"> with </w:t>
+      </w:r>
+      <w:r>
+        <w:t>578</w:t>
+      </w:r>
+      <w:r>
+        <w:t>,</w:t>
+      </w:r>
+      <w:r>
+        <w:t>674</w:t>
+      </w:r>
+      <w:r>
+        <w:t xml:space="preserve"> total parameters</w:t>
       </w:r>
       <w:r>
         <w:t>.</w:t>
@@ -651,52 +721,60 @@
         <w:t>.</w:t>
       </w:r>
       <w:r>
-        <w:t xml:space="preserve"> The choice </w:t>
+        <w:t xml:space="preserve"> The choice of Activation is rather straight forward</w:t>
+      </w:r>
+      <w:r>
+        <w:t>.</w:t>
+      </w:r>
+      <w:r>
+        <w:t xml:space="preserve"> Due to</w:t>
+      </w:r>
+      <w:r>
+        <w:t xml:space="preserve"> </w:t>
+      </w:r>
+      <w:proofErr w:type="spellStart"/>
+      <w:r>
+        <w:t>ReL</w:t>
+      </w:r>
+      <w:r>
+        <w:t>u’s</w:t>
+      </w:r>
+      <w:proofErr w:type="spellEnd"/>
+      <w:r>
+        <w:t xml:space="preserve"> non-</w:t>
+      </w:r>
+      <w:r>
+        <w:t xml:space="preserve">saturation of its gradient, it </w:t>
       </w:r>
       <w:r>
         <w:lastRenderedPageBreak/>
-        <w:t>of Activation is rather straight forward</w:t>
+        <w:t>is deemed superior. The convergence of stochastic gradient descent occurs in timely manner because of this.</w:t>
+      </w:r>
+      <w:r>
+        <w:t xml:space="preserve"> Dropout</w:t>
+      </w:r>
+      <w:r>
+        <w:t xml:space="preserve"> is a technique to randomly </w:t>
+      </w:r>
+      <w:r>
+        <w:t>ignore some neurons in training</w:t>
+      </w:r>
+      <w:r>
+        <w:t xml:space="preserve"> to prevent o</w:t>
+      </w:r>
+      <w:r>
+        <w:t>verfitting.</w:t>
+      </w:r>
+      <w:r>
+        <w:t xml:space="preserve"> They help with </w:t>
+      </w:r>
+      <w:r>
+        <w:t>generalize the performance of the model</w:t>
       </w:r>
       <w:r>
         <w:t>.</w:t>
       </w:r>
       <w:r>
-        <w:t xml:space="preserve"> Due to</w:t>
-      </w:r>
-      <w:r>
-        <w:t xml:space="preserve"> ReL</w:t>
-      </w:r>
-      <w:r>
-        <w:t>u’s non-</w:t>
-      </w:r>
-      <w:r>
-        <w:t>saturation of its gradient, it is deemed superior. The convergence of stochastic gradient descent occurs in timely manner because of this.</w:t>
-      </w:r>
-      <w:r>
-        <w:t xml:space="preserve"> Dropout</w:t>
-      </w:r>
-      <w:r>
-        <w:t xml:space="preserve"> is a technique to randomly </w:t>
-      </w:r>
-      <w:r>
-        <w:t>ignore some neurons in training</w:t>
-      </w:r>
-      <w:r>
-        <w:t xml:space="preserve"> to prevent o</w:t>
-      </w:r>
-      <w:r>
-        <w:t>verfitting.</w:t>
-      </w:r>
-      <w:r>
-        <w:t xml:space="preserve"> They help with </w:t>
-      </w:r>
-      <w:r>
-        <w:t>generalize the performance of the model</w:t>
-      </w:r>
-      <w:r>
-        <w:t>.</w:t>
-      </w:r>
-      <w:r>
         <w:t xml:space="preserve"> Batch size</w:t>
       </w:r>
       <w:r>
@@ -736,25 +814,37 @@
         <w:t xml:space="preserve">usage but at the same time </w:t>
       </w:r>
       <w:r>
-        <w:t xml:space="preserve">less accuracy in gradient </w:t>
+        <w:t xml:space="preserve">less accuracy in gradient estimates. </w:t>
+      </w:r>
+      <w:r>
+        <w:t xml:space="preserve">Large epoch size might result in overfitting in the later </w:t>
+      </w:r>
+      <w:r>
+        <w:t>stage of epochs.</w:t>
+      </w:r>
+      <w:r>
+        <w:rPr>
+          <w:noProof/>
+        </w:rPr>
+        <w:t xml:space="preserve"> </w:t>
       </w:r>
       <w:r>
         <w:rPr>
           <w:noProof/>
         </w:rPr>
         <w:drawing>
-          <wp:anchor distT="0" distB="0" distL="114300" distR="114300" simplePos="0" relativeHeight="251668480" behindDoc="0" locked="0" layoutInCell="1" allowOverlap="1" wp14:anchorId="56242001" wp14:editId="28CF8A0D">
+          <wp:anchor distT="0" distB="0" distL="114300" distR="114300" simplePos="0" relativeHeight="251676672" behindDoc="0" locked="0" layoutInCell="1" allowOverlap="1" wp14:anchorId="3963595F" wp14:editId="01B9BF90">
             <wp:simplePos x="0" y="0"/>
-            <wp:positionH relativeFrom="margin">
-              <wp:align>center</wp:align>
+            <wp:positionH relativeFrom="column">
+              <wp:posOffset>0</wp:posOffset>
             </wp:positionH>
             <wp:positionV relativeFrom="paragraph">
-              <wp:posOffset>1661160</wp:posOffset>
+              <wp:posOffset>1447800</wp:posOffset>
             </wp:positionV>
-            <wp:extent cx="5478780" cy="2015910"/>
-            <wp:effectExtent l="0" t="0" r="7620" b="3810"/>
+            <wp:extent cx="5943600" cy="2019300"/>
+            <wp:effectExtent l="0" t="0" r="0" b="0"/>
             <wp:wrapTopAndBottom/>
-            <wp:docPr id="8" name="Picture 8"/>
+            <wp:docPr id="17" name="Picture 17"/>
             <wp:cNvGraphicFramePr>
               <a:graphicFrameLocks xmlns:a="http://schemas.openxmlformats.org/drawingml/2006/main" noChangeAspect="1"/>
             </wp:cNvGraphicFramePr>
@@ -780,7 +870,7 @@
                   <pic:spPr>
                     <a:xfrm>
                       <a:off x="0" y="0"/>
-                      <a:ext cx="5478780" cy="2015910"/>
+                      <a:ext cx="5943600" cy="2019300"/>
                     </a:xfrm>
                     <a:prstGeom prst="rect">
                       <a:avLst/>
@@ -791,15 +881,6 @@
             </a:graphic>
           </wp:anchor>
         </w:drawing>
-      </w:r>
-      <w:r>
-        <w:t xml:space="preserve">estimates. </w:t>
-      </w:r>
-      <w:r>
-        <w:t xml:space="preserve">Large epoch size might result in overfitting in the later </w:t>
-      </w:r>
-      <w:r>
-        <w:t>stage of epochs.</w:t>
       </w:r>
     </w:p>
     <w:p>
@@ -818,18 +899,18 @@
           <w:noProof/>
         </w:rPr>
         <w:drawing>
-          <wp:anchor distT="0" distB="0" distL="114300" distR="114300" simplePos="0" relativeHeight="251667456" behindDoc="0" locked="0" layoutInCell="1" allowOverlap="1" wp14:anchorId="10E17BEB" wp14:editId="078AC417">
+          <wp:anchor distT="0" distB="0" distL="114300" distR="114300" simplePos="0" relativeHeight="251677696" behindDoc="0" locked="0" layoutInCell="1" allowOverlap="1" wp14:anchorId="2C2754A8" wp14:editId="50B7DC7C">
             <wp:simplePos x="0" y="0"/>
             <wp:positionH relativeFrom="margin">
               <wp:align>center</wp:align>
             </wp:positionH>
             <wp:positionV relativeFrom="paragraph">
-              <wp:posOffset>1991995</wp:posOffset>
+              <wp:posOffset>1694815</wp:posOffset>
             </wp:positionV>
-            <wp:extent cx="5372100" cy="2270760"/>
-            <wp:effectExtent l="0" t="0" r="0" b="0"/>
+            <wp:extent cx="5623560" cy="2447925"/>
+            <wp:effectExtent l="0" t="0" r="0" b="9525"/>
             <wp:wrapTopAndBottom/>
-            <wp:docPr id="10" name="Picture 10"/>
+            <wp:docPr id="18" name="Picture 18"/>
             <wp:cNvGraphicFramePr>
               <a:graphicFrameLocks xmlns:a="http://schemas.openxmlformats.org/drawingml/2006/main" noChangeAspect="1"/>
             </wp:cNvGraphicFramePr>
@@ -855,7 +936,7 @@
                   <pic:spPr>
                     <a:xfrm>
                       <a:off x="0" y="0"/>
-                      <a:ext cx="5372100" cy="2270760"/>
+                      <a:ext cx="5623560" cy="2447925"/>
                     </a:xfrm>
                     <a:prstGeom prst="rect">
                       <a:avLst/>
@@ -883,16 +964,10 @@
         <w:t xml:space="preserve"> network</w:t>
       </w:r>
       <w:r>
-        <w:t xml:space="preserve"> (</w:t>
-      </w:r>
-      <w:r>
-        <w:t xml:space="preserve">Batch size is at 128, </w:t>
-      </w:r>
-      <w:r>
-        <w:t>E</w:t>
-      </w:r>
-      <w:r>
-        <w:t>poch is at 20</w:t>
+        <w:t xml:space="preserve"> (Batch size is at 128, Epoch is at </w:t>
+      </w:r>
+      <w:r>
+        <w:t>60</w:t>
       </w:r>
       <w:r>
         <w:t>)</w:t>
@@ -901,13 +976,52 @@
         <w:t xml:space="preserve"> performs rather well </w:t>
       </w:r>
       <w:r>
-        <w:t>with a training accuracy of 98.4% and testing accuracy of 74.8%</w:t>
+        <w:t>with a training accuracy of 9</w:t>
+      </w:r>
+      <w:r>
+        <w:t>5</w:t>
+      </w:r>
+      <w:r>
+        <w:t>.</w:t>
+      </w:r>
+      <w:r>
+        <w:t>2</w:t>
+      </w:r>
+      <w:r>
+        <w:t>% and testing accuracy of 7</w:t>
+      </w:r>
+      <w:r>
+        <w:t>7</w:t>
+      </w:r>
+      <w:r>
+        <w:t>.</w:t>
+      </w:r>
+      <w:r>
+        <w:t>47</w:t>
+      </w:r>
+      <w:r>
+        <w:t>%</w:t>
       </w:r>
       <w:r>
         <w:t xml:space="preserve">. The validation loss was reduced to </w:t>
       </w:r>
       <w:r>
-        <w:t xml:space="preserve">0.839 from the initial 70. The reason is the lack of training data. </w:t>
+        <w:t>0.</w:t>
+      </w:r>
+      <w:r>
+        <w:t>7742</w:t>
+      </w:r>
+      <w:r>
+        <w:t xml:space="preserve"> from the initial </w:t>
+      </w:r>
+      <w:r>
+        <w:t>3.</w:t>
+      </w:r>
+      <w:r>
+        <w:t>14</w:t>
+      </w:r>
+      <w:r>
+        <w:t xml:space="preserve">. </w:t>
       </w:r>
       <w:r>
         <w:t>Our testing data is vastly larger than the training data</w:t>
@@ -931,13 +1045,13 @@
         <w:t xml:space="preserve">This model converged at </w:t>
       </w:r>
       <w:r>
-        <w:t>15</w:t>
+        <w:t>41</w:t>
       </w:r>
       <w:r>
         <w:rPr>
           <w:vertAlign w:val="superscript"/>
         </w:rPr>
-        <w:t>th</w:t>
+        <w:t>st</w:t>
       </w:r>
       <w:r>
         <w:t xml:space="preserve"> epoch. </w:t>
@@ -964,10 +1078,16 @@
         <w:t xml:space="preserve"> (Batch size is at 128, Epoch is at 35)</w:t>
       </w:r>
       <w:r>
-        <w:t xml:space="preserve"> improved slightly with a test accuracy of 78.</w:t>
-      </w:r>
-      <w:r>
-        <w:t>4</w:t>
+        <w:t xml:space="preserve"> improved slightly with a test accuracy of </w:t>
+      </w:r>
+      <w:r>
+        <w:t>80</w:t>
+      </w:r>
+      <w:r>
+        <w:t>.</w:t>
+      </w:r>
+      <w:r>
+        <w:t>99</w:t>
       </w:r>
       <w:r>
         <w:t xml:space="preserve">%. </w:t>
@@ -982,14 +1102,31 @@
         <w:t xml:space="preserve">introduced in all the models after carefully considering the </w:t>
       </w:r>
       <w:r>
+        <w:t xml:space="preserve">issue of </w:t>
+      </w:r>
+      <w:r>
+        <w:t xml:space="preserve">imbalance class weights in the </w:t>
+      </w:r>
+      <w:r>
         <w:lastRenderedPageBreak/>
-        <w:t xml:space="preserve">issue of </w:t>
-      </w:r>
-      <w:r>
-        <w:t xml:space="preserve">imbalance class weights in the training dataset. </w:t>
-      </w:r>
-      <w:r>
-        <w:t>Other models from ResNet were tested as well but due to subpar performance they will not b</w:t>
+        <w:t xml:space="preserve">training dataset. </w:t>
+      </w:r>
+      <w:r>
+        <w:t xml:space="preserve">Other </w:t>
+      </w:r>
+      <w:r>
+        <w:t>networks</w:t>
+      </w:r>
+      <w:r>
+        <w:t xml:space="preserve"> from </w:t>
+      </w:r>
+      <w:proofErr w:type="spellStart"/>
+      <w:r>
+        <w:t>ResNet</w:t>
+      </w:r>
+      <w:proofErr w:type="spellEnd"/>
+      <w:r>
+        <w:t xml:space="preserve"> were tested as well but due to subpar performance they will not b</w:t>
       </w:r>
       <w:r>
         <w:t>e included in the discussion.</w:t>
@@ -1006,8 +1143,14 @@
         <w:pStyle w:val="Subtitle"/>
         <w:spacing w:line="360" w:lineRule="auto"/>
         <w:jc w:val="both"/>
+        <w:rPr>
+          <w:rFonts w:asciiTheme="minorHAnsi" w:hAnsiTheme="minorHAnsi" w:cstheme="minorHAnsi"/>
+        </w:rPr>
       </w:pPr>
       <w:r>
+        <w:rPr>
+          <w:rFonts w:asciiTheme="minorHAnsi" w:hAnsiTheme="minorHAnsi" w:cstheme="minorHAnsi"/>
+        </w:rPr>
         <w:t>Train a model from scratch with data augmentation</w:t>
       </w:r>
     </w:p>
@@ -1020,18 +1163,18 @@
           <w:noProof/>
         </w:rPr>
         <w:drawing>
-          <wp:anchor distT="0" distB="0" distL="114300" distR="114300" simplePos="0" relativeHeight="251666432" behindDoc="0" locked="0" layoutInCell="1" allowOverlap="1" wp14:anchorId="7DA20240" wp14:editId="316A5C73">
+          <wp:anchor distT="0" distB="0" distL="114300" distR="114300" simplePos="0" relativeHeight="251680768" behindDoc="0" locked="0" layoutInCell="1" allowOverlap="1" wp14:anchorId="34AD9D9B" wp14:editId="54797716">
             <wp:simplePos x="0" y="0"/>
             <wp:positionH relativeFrom="margin">
-              <wp:align>center</wp:align>
+              <wp:align>right</wp:align>
             </wp:positionH>
             <wp:positionV relativeFrom="paragraph">
-              <wp:posOffset>813435</wp:posOffset>
+              <wp:posOffset>726440</wp:posOffset>
             </wp:positionV>
-            <wp:extent cx="3335020" cy="2087880"/>
-            <wp:effectExtent l="0" t="0" r="0" b="7620"/>
+            <wp:extent cx="5943600" cy="1741805"/>
+            <wp:effectExtent l="0" t="0" r="0" b="0"/>
             <wp:wrapTopAndBottom/>
-            <wp:docPr id="9" name="Picture 9"/>
+            <wp:docPr id="21" name="Picture 21"/>
             <wp:cNvGraphicFramePr>
               <a:graphicFrameLocks xmlns:a="http://schemas.openxmlformats.org/drawingml/2006/main" noChangeAspect="1"/>
             </wp:cNvGraphicFramePr>
@@ -1057,7 +1200,7 @@
                   <pic:spPr>
                     <a:xfrm>
                       <a:off x="0" y="0"/>
-                      <a:ext cx="3335020" cy="2087880"/>
+                      <a:ext cx="5943600" cy="1741805"/>
                     </a:xfrm>
                     <a:prstGeom prst="rect">
                       <a:avLst/>
@@ -1072,9 +1215,11 @@
       <w:r>
         <w:t xml:space="preserve">We decide to use </w:t>
       </w:r>
+      <w:proofErr w:type="spellStart"/>
       <w:r>
         <w:t>ImageDataGenerator</w:t>
       </w:r>
+      <w:proofErr w:type="spellEnd"/>
       <w:r>
         <w:t xml:space="preserve"> for the data augmentation task. </w:t>
       </w:r>
@@ -1120,9 +1265,13 @@
       <w:r>
         <w:t xml:space="preserve"> </w:t>
       </w:r>
+      <w:proofErr w:type="spellStart"/>
+      <w:proofErr w:type="gramStart"/>
       <w:r>
         <w:t>datagen.flow</w:t>
       </w:r>
+      <w:proofErr w:type="spellEnd"/>
+      <w:proofErr w:type="gramEnd"/>
       <w:r>
         <w:t xml:space="preserve"> function will randomly generate data</w:t>
       </w:r>
@@ -1144,9 +1293,11 @@
       <w:r>
         <w:t xml:space="preserve">the model based on the predefined parameters in </w:t>
       </w:r>
+      <w:proofErr w:type="spellStart"/>
       <w:r>
         <w:t>ImageDataGenerator</w:t>
       </w:r>
+      <w:proofErr w:type="spellEnd"/>
       <w:r>
         <w:t xml:space="preserve"> function.</w:t>
       </w:r>
@@ -1237,14 +1388,103 @@
       <w:pPr>
         <w:spacing w:line="360" w:lineRule="auto"/>
       </w:pPr>
+    </w:p>
+    <w:p>
+      <w:pPr>
+        <w:spacing w:line="360" w:lineRule="auto"/>
+      </w:pPr>
+      <w:r>
+        <w:t xml:space="preserve">Due to the </w:t>
+      </w:r>
+      <w:r>
+        <w:t xml:space="preserve">computational constraint, the epoch is set at 100 for </w:t>
+      </w:r>
+      <w:r>
+        <w:t>this task.</w:t>
+      </w:r>
+      <w:r>
+        <w:t xml:space="preserve"> </w:t>
+      </w:r>
+      <w:r>
+        <w:t xml:space="preserve">Although the model hasn’t converged, </w:t>
+      </w:r>
+      <w:r>
+        <w:t>it clearly has a good performance with no overfitting issue shown so far during the 100 epochs. I</w:t>
+      </w:r>
+      <w:r>
+        <w:t>t</w:t>
+      </w:r>
+      <w:r>
+        <w:t xml:space="preserve"> has achieved a better performance than the VGG 3 stage network from previous tests</w:t>
+      </w:r>
+      <w:r>
+        <w:t xml:space="preserve"> already</w:t>
+      </w:r>
+      <w:r>
+        <w:t xml:space="preserve">. </w:t>
+      </w:r>
+      <w:r>
+        <w:t>Th</w:t>
+      </w:r>
       <w:bookmarkStart w:id="0" w:name="_GoBack"/>
+      <w:bookmarkEnd w:id="0"/>
+      <w:r>
+        <w:t xml:space="preserve">e test accuracy has increased to </w:t>
+      </w:r>
+      <w:r>
+        <w:t>8</w:t>
+      </w:r>
+      <w:r>
+        <w:t>2</w:t>
+      </w:r>
+      <w:r>
+        <w:t>.</w:t>
+      </w:r>
+      <w:r>
+        <w:t>45</w:t>
+      </w:r>
+      <w:r>
+        <w:t>%</w:t>
+      </w:r>
+      <w:r>
+        <w:t xml:space="preserve"> </w:t>
+      </w:r>
+      <w:r>
+        <w:t xml:space="preserve">(original accuracy is 77.47%) </w:t>
+      </w:r>
+      <w:r>
+        <w:t>with a val</w:t>
+      </w:r>
+      <w:r>
+        <w:t>idation</w:t>
+      </w:r>
+      <w:r>
+        <w:t xml:space="preserve"> loss of 0.6</w:t>
+      </w:r>
+      <w:r>
+        <w:t>026</w:t>
+      </w:r>
+      <w:r>
+        <w:t xml:space="preserve"> (original loss from previous model is 0.</w:t>
+      </w:r>
+      <w:r>
+        <w:t>7742)</w:t>
+      </w:r>
+      <w:r>
+        <w:t>.</w:t>
+      </w:r>
+    </w:p>
+    <w:p>
+      <w:pPr>
+        <w:spacing w:line="360" w:lineRule="auto"/>
+      </w:pPr>
       <w:r>
         <w:rPr>
           <w:noProof/>
         </w:rPr>
         <w:lastRenderedPageBreak/>
         <w:drawing>
-          <wp:anchor distT="0" distB="0" distL="114300" distR="114300" simplePos="0" relativeHeight="251669504" behindDoc="0" locked="0" layoutInCell="1" allowOverlap="1" wp14:anchorId="3F388DEC" wp14:editId="37CBF02E">
+          <wp:anchor distT="0" distB="0" distL="114300" distR="114300" simplePos="0" relativeHeight="251682816" behindDoc="0" locked="0" layoutInCell="1" allowOverlap="1" wp14:anchorId="4557949A" wp14:editId="0D2830F2">
             <wp:simplePos x="0" y="0"/>
             <wp:positionH relativeFrom="margin">
               <wp:align>center</wp:align>
@@ -1252,10 +1492,10 @@
             <wp:positionV relativeFrom="paragraph">
               <wp:posOffset>0</wp:posOffset>
             </wp:positionV>
-            <wp:extent cx="3482340" cy="3510243"/>
+            <wp:extent cx="3825240" cy="4174490"/>
             <wp:effectExtent l="0" t="0" r="3810" b="0"/>
             <wp:wrapTopAndBottom/>
-            <wp:docPr id="11" name="Picture 11"/>
+            <wp:docPr id="20" name="Picture 20"/>
             <wp:cNvGraphicFramePr>
               <a:graphicFrameLocks xmlns:a="http://schemas.openxmlformats.org/drawingml/2006/main" noChangeAspect="1"/>
             </wp:cNvGraphicFramePr>
@@ -1281,7 +1521,7 @@
                   <pic:spPr>
                     <a:xfrm>
                       <a:off x="0" y="0"/>
-                      <a:ext cx="3482340" cy="3510243"/>
+                      <a:ext cx="3825240" cy="4174490"/>
                     </a:xfrm>
                     <a:prstGeom prst="rect">
                       <a:avLst/>
@@ -1290,30 +1530,14 @@
                 </pic:pic>
               </a:graphicData>
             </a:graphic>
+            <wp14:sizeRelH relativeFrom="margin">
+              <wp14:pctWidth>0</wp14:pctWidth>
+            </wp14:sizeRelH>
+            <wp14:sizeRelV relativeFrom="margin">
+              <wp14:pctHeight>0</wp14:pctHeight>
+            </wp14:sizeRelV>
           </wp:anchor>
         </w:drawing>
-      </w:r>
-      <w:bookmarkEnd w:id="0"/>
-      <w:r>
-        <w:t xml:space="preserve">Due to the </w:t>
-      </w:r>
-      <w:r>
-        <w:t xml:space="preserve">computational constraint, the epoch is set at 100 for </w:t>
-      </w:r>
-      <w:r>
-        <w:t xml:space="preserve">this task. Though it hasn’t converged, </w:t>
-      </w:r>
-      <w:r>
-        <w:t xml:space="preserve">the new model has achieved a better performance than the VGG 3 stage network from previous tests. </w:t>
-      </w:r>
-      <w:r>
-        <w:t xml:space="preserve">The test accuracy has increased to </w:t>
-      </w:r>
-      <w:r>
-        <w:t>83.3%</w:t>
-      </w:r>
-      <w:r>
-        <w:t>%</w:t>
       </w:r>
     </w:p>
     <w:sectPr>

</xml_diff>